<commit_message>
pva versie 1.0 en 2.0 onderscheiden
</commit_message>
<xml_diff>
--- a/Documenten_afgerond/Groepsdocumenten_afgerond/plan_van_aanpak_1.0.docx
+++ b/Documenten_afgerond/Groepsdocumenten_afgerond/plan_van_aanpak_1.0.docx
@@ -170,7 +170,21 @@
         <w:rPr>
           <w:lang w:val="en-GB"/>
         </w:rPr>
-        <w:t xml:space="preserve">: Netanel Dorothea, Patrick </w:t>
+        <w:t xml:space="preserve">: </w:t>
+      </w:r>
+      <w:proofErr w:type="spellStart"/>
+      <w:r>
+        <w:rPr>
+          <w:lang w:val="en-GB"/>
+        </w:rPr>
+        <w:t>Netanel</w:t>
+      </w:r>
+      <w:proofErr w:type="spellEnd"/>
+      <w:r>
+        <w:rPr>
+          <w:lang w:val="en-GB"/>
+        </w:rPr>
+        <w:t xml:space="preserve"> Dorothea, Patrick </w:t>
       </w:r>
       <w:proofErr w:type="spellStart"/>
       <w:r>
@@ -261,8 +275,6 @@
         </w:rPr>
         <w:t>2</w:t>
       </w:r>
-      <w:bookmarkStart w:id="0" w:name="_GoBack"/>
-      <w:bookmarkEnd w:id="0"/>
       <w:r>
         <w:rPr>
           <w:bCs/>
@@ -835,7 +847,7 @@
       <w:pPr>
         <w:pStyle w:val="Kop1"/>
       </w:pPr>
-      <w:bookmarkStart w:id="1" w:name="_Toc510547"/>
+      <w:bookmarkStart w:id="0" w:name="_Toc510547"/>
       <w:r>
         <w:lastRenderedPageBreak/>
         <w:t>1</w:t>
@@ -849,7 +861,7 @@
       <w:r>
         <w:t>Inleiding</w:t>
       </w:r>
-      <w:bookmarkEnd w:id="1"/>
+      <w:bookmarkEnd w:id="0"/>
     </w:p>
     <w:p/>
     <w:p>
@@ -892,12 +904,12 @@
       <w:pPr>
         <w:pStyle w:val="Kop1"/>
       </w:pPr>
-      <w:bookmarkStart w:id="2" w:name="_Toc510548"/>
+      <w:bookmarkStart w:id="1" w:name="_Toc510548"/>
       <w:r>
         <w:lastRenderedPageBreak/>
         <w:t>2. Doelstelling</w:t>
       </w:r>
-      <w:bookmarkEnd w:id="2"/>
+      <w:bookmarkEnd w:id="1"/>
     </w:p>
     <w:p/>
     <w:p>
@@ -966,7 +978,7 @@
       <w:pPr>
         <w:pStyle w:val="Kop1"/>
       </w:pPr>
-      <w:bookmarkStart w:id="3" w:name="_Toc510549"/>
+      <w:bookmarkStart w:id="2" w:name="_Toc510549"/>
       <w:r>
         <w:lastRenderedPageBreak/>
         <w:t xml:space="preserve">3. </w:t>
@@ -974,17 +986,17 @@
       <w:r>
         <w:t>Omschrijving</w:t>
       </w:r>
-      <w:bookmarkEnd w:id="3"/>
+      <w:bookmarkEnd w:id="2"/>
     </w:p>
     <w:p>
-      <w:bookmarkStart w:id="4" w:name="_Toc510550"/>
+      <w:bookmarkStart w:id="3" w:name="_Toc510550"/>
     </w:p>
     <w:p>
-      <w:bookmarkStart w:id="5" w:name="_Hlk1724014"/>
+      <w:bookmarkStart w:id="4" w:name="_Hlk1724014"/>
       <w:r>
         <w:t xml:space="preserve">Deze applicatie wordt gemaakt voor drie </w:t>
       </w:r>
-      <w:bookmarkEnd w:id="5"/>
+      <w:bookmarkEnd w:id="4"/>
       <w:r>
         <w:t xml:space="preserve">verschillende soorten gebruikers: Gewone gebruikers, beheerders en de </w:t>
       </w:r>
@@ -1075,7 +1087,7 @@
         <w:lastRenderedPageBreak/>
         <w:t>4. Projectgroep</w:t>
       </w:r>
-      <w:bookmarkEnd w:id="4"/>
+      <w:bookmarkEnd w:id="3"/>
     </w:p>
     <w:p/>
     <w:tbl>
@@ -1314,15 +1326,15 @@
       <w:pPr>
         <w:pStyle w:val="Kop1"/>
       </w:pPr>
-      <w:bookmarkStart w:id="6" w:name="_Toc510551"/>
+      <w:bookmarkStart w:id="5" w:name="_Toc510551"/>
       <w:r>
         <w:lastRenderedPageBreak/>
         <w:t>5. Benodigdheden</w:t>
       </w:r>
-      <w:bookmarkEnd w:id="6"/>
+      <w:bookmarkEnd w:id="5"/>
     </w:p>
     <w:p>
-      <w:bookmarkStart w:id="7" w:name="_Toc510552"/>
+      <w:bookmarkStart w:id="6" w:name="_Toc510552"/>
     </w:p>
     <w:tbl>
       <w:tblPr>
@@ -1583,7 +1595,7 @@
         <w:lastRenderedPageBreak/>
         <w:t>6. Planning</w:t>
       </w:r>
-      <w:bookmarkEnd w:id="7"/>
+      <w:bookmarkEnd w:id="6"/>
     </w:p>
     <w:p/>
     <w:tbl>
@@ -1610,7 +1622,7 @@
                 <w:b/>
               </w:rPr>
             </w:pPr>
-            <w:bookmarkStart w:id="8" w:name="_Toc510553"/>
+            <w:bookmarkStart w:id="7" w:name="_Toc510553"/>
             <w:r>
               <w:rPr>
                 <w:b/>
@@ -1711,7 +1723,16 @@
           </w:tcPr>
           <w:p>
             <w:r>
-              <w:t>4-2-2019</w:t>
+              <w:t>0</w:t>
+            </w:r>
+            <w:r>
+              <w:t>4-</w:t>
+            </w:r>
+            <w:r>
+              <w:t>0</w:t>
+            </w:r>
+            <w:r>
+              <w:t>2-2019</w:t>
             </w:r>
           </w:p>
         </w:tc>
@@ -1721,7 +1742,19 @@
           </w:tcPr>
           <w:p>
             <w:r>
-              <w:t>15-3-2019</w:t>
+              <w:t>1</w:t>
+            </w:r>
+            <w:r>
+              <w:t>8</w:t>
+            </w:r>
+            <w:r>
+              <w:t>-</w:t>
+            </w:r>
+            <w:r>
+              <w:t>0</w:t>
+            </w:r>
+            <w:r>
+              <w:t>3-2019</w:t>
             </w:r>
           </w:p>
         </w:tc>
@@ -1731,7 +1764,10 @@
           </w:tcPr>
           <w:p>
             <w:r>
-              <w:t>5weken</w:t>
+              <w:t xml:space="preserve">8 </w:t>
+            </w:r>
+            <w:r>
+              <w:t>weken</w:t>
             </w:r>
           </w:p>
         </w:tc>
@@ -1753,7 +1789,7 @@
           </w:tcPr>
           <w:p>
             <w:r>
-              <w:t>16-3-2019</w:t>
+              <w:t>19-03-2019</w:t>
             </w:r>
           </w:p>
         </w:tc>
@@ -1762,8 +1798,13 @@
             <w:tcW w:w="2266" w:type="dxa"/>
           </w:tcPr>
           <w:p>
-            <w:r>
-              <w:t>25-5-2019</w:t>
+            <w:proofErr w:type="spellStart"/>
+            <w:r>
+              <w:t>n.t.b</w:t>
+            </w:r>
+            <w:proofErr w:type="spellEnd"/>
+            <w:r>
+              <w:t>.</w:t>
             </w:r>
           </w:p>
         </w:tc>
@@ -1772,8 +1813,13 @@
             <w:tcW w:w="2266" w:type="dxa"/>
           </w:tcPr>
           <w:p>
-            <w:r>
-              <w:t>10 weken</w:t>
+            <w:proofErr w:type="spellStart"/>
+            <w:r>
+              <w:t>n.t.b</w:t>
+            </w:r>
+            <w:proofErr w:type="spellEnd"/>
+            <w:r>
+              <w:t>.</w:t>
             </w:r>
           </w:p>
         </w:tc>
@@ -1794,8 +1840,13 @@
             <w:tcW w:w="2265" w:type="dxa"/>
           </w:tcPr>
           <w:p>
-            <w:r>
-              <w:t>26-5-2019</w:t>
+            <w:proofErr w:type="spellStart"/>
+            <w:r>
+              <w:t>n.t.b</w:t>
+            </w:r>
+            <w:proofErr w:type="spellEnd"/>
+            <w:r>
+              <w:t>.</w:t>
             </w:r>
           </w:p>
         </w:tc>
@@ -1804,8 +1855,13 @@
             <w:tcW w:w="2266" w:type="dxa"/>
           </w:tcPr>
           <w:p>
-            <w:r>
-              <w:t>5-6-2019</w:t>
+            <w:proofErr w:type="spellStart"/>
+            <w:r>
+              <w:t>n.t.b</w:t>
+            </w:r>
+            <w:proofErr w:type="spellEnd"/>
+            <w:r>
+              <w:t>.</w:t>
             </w:r>
           </w:p>
         </w:tc>
@@ -1814,8 +1870,13 @@
             <w:tcW w:w="2266" w:type="dxa"/>
           </w:tcPr>
           <w:p>
-            <w:r>
-              <w:t>2 weken</w:t>
+            <w:proofErr w:type="spellStart"/>
+            <w:r>
+              <w:t>n.t.b</w:t>
+            </w:r>
+            <w:proofErr w:type="spellEnd"/>
+            <w:r>
+              <w:t>.</w:t>
             </w:r>
           </w:p>
         </w:tc>
@@ -1836,8 +1897,13 @@
             <w:tcW w:w="2265" w:type="dxa"/>
           </w:tcPr>
           <w:p>
-            <w:r>
-              <w:t>6-6-2019</w:t>
+            <w:proofErr w:type="spellStart"/>
+            <w:r>
+              <w:t>n.t.b</w:t>
+            </w:r>
+            <w:proofErr w:type="spellEnd"/>
+            <w:r>
+              <w:t>.</w:t>
             </w:r>
           </w:p>
         </w:tc>
@@ -1846,8 +1912,13 @@
             <w:tcW w:w="2266" w:type="dxa"/>
           </w:tcPr>
           <w:p>
-            <w:r>
-              <w:t>13-6-2019</w:t>
+            <w:proofErr w:type="spellStart"/>
+            <w:r>
+              <w:t>n.t.b</w:t>
+            </w:r>
+            <w:proofErr w:type="spellEnd"/>
+            <w:r>
+              <w:t>.</w:t>
             </w:r>
           </w:p>
         </w:tc>
@@ -1856,8 +1927,13 @@
             <w:tcW w:w="2266" w:type="dxa"/>
           </w:tcPr>
           <w:p>
-            <w:r>
-              <w:t>1 week</w:t>
+            <w:proofErr w:type="spellStart"/>
+            <w:r>
+              <w:t>n.t.b</w:t>
+            </w:r>
+            <w:proofErr w:type="spellEnd"/>
+            <w:r>
+              <w:t>.</w:t>
             </w:r>
           </w:p>
         </w:tc>
@@ -1887,7 +1963,7 @@
       <w:r>
         <w:t>lijst</w:t>
       </w:r>
-      <w:bookmarkEnd w:id="8"/>
+      <w:bookmarkEnd w:id="7"/>
     </w:p>
     <w:tbl>
       <w:tblPr>
@@ -3179,12 +3255,6 @@
                 <w:lang w:val="en-GB"/>
               </w:rPr>
             </w:pPr>
-            <w:r>
-              <w:rPr>
-                <w:lang w:val="en-GB"/>
-              </w:rPr>
-              <w:t>14dagen</w:t>
-            </w:r>
           </w:p>
         </w:tc>
         <w:tc>
@@ -3247,691 +3317,6 @@
         </w:tc>
       </w:tr>
       <w:tr>
-        <w:tc>
-          <w:tcPr>
-            <w:tcW w:w="3298" w:type="dxa"/>
-            <w:tcBorders>
-              <w:bottom w:val="single" w:sz="4" w:space="0" w:color="auto"/>
-            </w:tcBorders>
-            <w:shd w:val="clear" w:color="auto" w:fill="FDB1A9"/>
-          </w:tcPr>
-          <w:p>
-            <w:r>
-              <w:t>Functionaliteiten bedenken</w:t>
-            </w:r>
-          </w:p>
-        </w:tc>
-        <w:tc>
-          <w:tcPr>
-            <w:tcW w:w="1327" w:type="dxa"/>
-            <w:tcBorders>
-              <w:bottom w:val="single" w:sz="4" w:space="0" w:color="auto"/>
-            </w:tcBorders>
-            <w:shd w:val="clear" w:color="auto" w:fill="FDB1A9"/>
-          </w:tcPr>
-          <w:p>
-            <w:pPr>
-              <w:rPr>
-                <w:lang w:val="en-GB"/>
-              </w:rPr>
-            </w:pPr>
-            <w:r>
-              <w:rPr>
-                <w:lang w:val="en-GB"/>
-              </w:rPr>
-              <w:t>25-02-‘19</w:t>
-            </w:r>
-          </w:p>
-        </w:tc>
-        <w:tc>
-          <w:tcPr>
-            <w:tcW w:w="1214" w:type="dxa"/>
-            <w:tcBorders>
-              <w:bottom w:val="single" w:sz="4" w:space="0" w:color="auto"/>
-            </w:tcBorders>
-            <w:shd w:val="clear" w:color="auto" w:fill="FDB1A9"/>
-          </w:tcPr>
-          <w:p>
-            <w:pPr>
-              <w:rPr>
-                <w:lang w:val="en-GB"/>
-              </w:rPr>
-            </w:pPr>
-            <w:r>
-              <w:rPr>
-                <w:lang w:val="en-GB"/>
-              </w:rPr>
-              <w:t>28-02-‘19</w:t>
-            </w:r>
-          </w:p>
-        </w:tc>
-        <w:tc>
-          <w:tcPr>
-            <w:tcW w:w="989" w:type="dxa"/>
-            <w:tcBorders>
-              <w:bottom w:val="single" w:sz="4" w:space="0" w:color="auto"/>
-            </w:tcBorders>
-            <w:shd w:val="clear" w:color="auto" w:fill="FDB1A9"/>
-          </w:tcPr>
-          <w:p>
-            <w:pPr>
-              <w:rPr>
-                <w:lang w:val="en-GB"/>
-              </w:rPr>
-            </w:pPr>
-            <w:r>
-              <w:rPr>
-                <w:lang w:val="en-GB"/>
-              </w:rPr>
-              <w:t xml:space="preserve">3 </w:t>
-            </w:r>
-            <w:proofErr w:type="spellStart"/>
-            <w:r>
-              <w:rPr>
-                <w:lang w:val="en-GB"/>
-              </w:rPr>
-              <w:t>dagen</w:t>
-            </w:r>
-            <w:proofErr w:type="spellEnd"/>
-          </w:p>
-        </w:tc>
-        <w:tc>
-          <w:tcPr>
-            <w:tcW w:w="2234" w:type="dxa"/>
-            <w:tcBorders>
-              <w:bottom w:val="single" w:sz="4" w:space="0" w:color="auto"/>
-            </w:tcBorders>
-            <w:shd w:val="clear" w:color="auto" w:fill="FDB1A9"/>
-          </w:tcPr>
-          <w:p>
-            <w:pPr>
-              <w:rPr>
-                <w:lang w:val="en-GB"/>
-              </w:rPr>
-            </w:pPr>
-            <w:r>
-              <w:rPr>
-                <w:lang w:val="en-GB"/>
-              </w:rPr>
-              <w:t>Netanel Dorothea</w:t>
-            </w:r>
-            <w:r>
-              <w:rPr>
-                <w:lang w:val="en-GB"/>
-              </w:rPr>
-              <w:br/>
-              <w:t xml:space="preserve">Patrick </w:t>
-            </w:r>
-            <w:proofErr w:type="spellStart"/>
-            <w:r>
-              <w:rPr>
-                <w:lang w:val="en-GB"/>
-              </w:rPr>
-              <w:t>Devilee</w:t>
-            </w:r>
-            <w:proofErr w:type="spellEnd"/>
-          </w:p>
-          <w:p>
-            <w:pPr>
-              <w:rPr>
-                <w:lang w:val="en-GB"/>
-              </w:rPr>
-            </w:pPr>
-            <w:r>
-              <w:rPr>
-                <w:lang w:val="en-GB"/>
-              </w:rPr>
-              <w:t xml:space="preserve">Wendy </w:t>
-            </w:r>
-            <w:proofErr w:type="spellStart"/>
-            <w:r>
-              <w:rPr>
-                <w:lang w:val="en-GB"/>
-              </w:rPr>
-              <w:t>Segaar</w:t>
-            </w:r>
-            <w:proofErr w:type="spellEnd"/>
-          </w:p>
-        </w:tc>
-      </w:tr>
-      <w:tr>
-        <w:tc>
-          <w:tcPr>
-            <w:tcW w:w="3298" w:type="dxa"/>
-            <w:tcBorders>
-              <w:bottom w:val="single" w:sz="4" w:space="0" w:color="auto"/>
-            </w:tcBorders>
-            <w:shd w:val="clear" w:color="auto" w:fill="FDB1A9"/>
-          </w:tcPr>
-          <w:p>
-            <w:r>
-              <w:t>Navigatiediagram maken</w:t>
-            </w:r>
-          </w:p>
-        </w:tc>
-        <w:tc>
-          <w:tcPr>
-            <w:tcW w:w="1327" w:type="dxa"/>
-            <w:tcBorders>
-              <w:bottom w:val="single" w:sz="4" w:space="0" w:color="auto"/>
-            </w:tcBorders>
-            <w:shd w:val="clear" w:color="auto" w:fill="FDB1A9"/>
-          </w:tcPr>
-          <w:p>
-            <w:pPr>
-              <w:rPr>
-                <w:lang w:val="en-GB"/>
-              </w:rPr>
-            </w:pPr>
-            <w:r>
-              <w:rPr>
-                <w:lang w:val="en-GB"/>
-              </w:rPr>
-              <w:t>01-03-‘19</w:t>
-            </w:r>
-          </w:p>
-        </w:tc>
-        <w:tc>
-          <w:tcPr>
-            <w:tcW w:w="1214" w:type="dxa"/>
-            <w:tcBorders>
-              <w:bottom w:val="single" w:sz="4" w:space="0" w:color="auto"/>
-            </w:tcBorders>
-            <w:shd w:val="clear" w:color="auto" w:fill="FDB1A9"/>
-          </w:tcPr>
-          <w:p>
-            <w:pPr>
-              <w:rPr>
-                <w:lang w:val="en-GB"/>
-              </w:rPr>
-            </w:pPr>
-            <w:r>
-              <w:rPr>
-                <w:lang w:val="en-GB"/>
-              </w:rPr>
-              <w:t>04-03</w:t>
-            </w:r>
-            <w:r>
-              <w:rPr>
-                <w:lang w:val="en-GB"/>
-              </w:rPr>
-              <w:t>-</w:t>
-            </w:r>
-            <w:r>
-              <w:rPr>
-                <w:lang w:val="en-GB"/>
-              </w:rPr>
-              <w:t>’19</w:t>
-            </w:r>
-          </w:p>
-        </w:tc>
-        <w:tc>
-          <w:tcPr>
-            <w:tcW w:w="989" w:type="dxa"/>
-            <w:tcBorders>
-              <w:bottom w:val="single" w:sz="4" w:space="0" w:color="auto"/>
-            </w:tcBorders>
-            <w:shd w:val="clear" w:color="auto" w:fill="FDB1A9"/>
-          </w:tcPr>
-          <w:p>
-            <w:pPr>
-              <w:rPr>
-                <w:lang w:val="en-GB"/>
-              </w:rPr>
-            </w:pPr>
-            <w:r>
-              <w:rPr>
-                <w:lang w:val="en-GB"/>
-              </w:rPr>
-              <w:t xml:space="preserve">3 </w:t>
-            </w:r>
-            <w:proofErr w:type="spellStart"/>
-            <w:r>
-              <w:rPr>
-                <w:lang w:val="en-GB"/>
-              </w:rPr>
-              <w:t>dagen</w:t>
-            </w:r>
-            <w:proofErr w:type="spellEnd"/>
-          </w:p>
-        </w:tc>
-        <w:tc>
-          <w:tcPr>
-            <w:tcW w:w="2234" w:type="dxa"/>
-            <w:tcBorders>
-              <w:bottom w:val="single" w:sz="4" w:space="0" w:color="auto"/>
-            </w:tcBorders>
-            <w:shd w:val="clear" w:color="auto" w:fill="FDB1A9"/>
-          </w:tcPr>
-          <w:p>
-            <w:pPr>
-              <w:rPr>
-                <w:lang w:val="en-GB"/>
-              </w:rPr>
-            </w:pPr>
-            <w:r>
-              <w:rPr>
-                <w:lang w:val="en-GB"/>
-              </w:rPr>
-              <w:t>Netanel Dorothea</w:t>
-            </w:r>
-            <w:r>
-              <w:rPr>
-                <w:lang w:val="en-GB"/>
-              </w:rPr>
-              <w:br/>
-              <w:t xml:space="preserve">Patrick </w:t>
-            </w:r>
-            <w:proofErr w:type="spellStart"/>
-            <w:r>
-              <w:rPr>
-                <w:lang w:val="en-GB"/>
-              </w:rPr>
-              <w:t>Devilee</w:t>
-            </w:r>
-            <w:proofErr w:type="spellEnd"/>
-          </w:p>
-          <w:p>
-            <w:pPr>
-              <w:rPr>
-                <w:lang w:val="en-GB"/>
-              </w:rPr>
-            </w:pPr>
-            <w:r>
-              <w:rPr>
-                <w:lang w:val="en-GB"/>
-              </w:rPr>
-              <w:t xml:space="preserve">Wendy </w:t>
-            </w:r>
-            <w:proofErr w:type="spellStart"/>
-            <w:r>
-              <w:rPr>
-                <w:lang w:val="en-GB"/>
-              </w:rPr>
-              <w:t>Segaar</w:t>
-            </w:r>
-            <w:proofErr w:type="spellEnd"/>
-          </w:p>
-        </w:tc>
-      </w:tr>
-      <w:tr>
-        <w:tc>
-          <w:tcPr>
-            <w:tcW w:w="3298" w:type="dxa"/>
-            <w:tcBorders>
-              <w:bottom w:val="single" w:sz="4" w:space="0" w:color="auto"/>
-            </w:tcBorders>
-            <w:shd w:val="clear" w:color="auto" w:fill="FDB1A9"/>
-          </w:tcPr>
-          <w:p>
-            <w:r>
-              <w:t>Lijst van Pagina’s opstellen</w:t>
-            </w:r>
-          </w:p>
-        </w:tc>
-        <w:tc>
-          <w:tcPr>
-            <w:tcW w:w="1327" w:type="dxa"/>
-            <w:tcBorders>
-              <w:bottom w:val="single" w:sz="4" w:space="0" w:color="auto"/>
-            </w:tcBorders>
-            <w:shd w:val="clear" w:color="auto" w:fill="FDB1A9"/>
-          </w:tcPr>
-          <w:p>
-            <w:pPr>
-              <w:rPr>
-                <w:lang w:val="en-GB"/>
-              </w:rPr>
-            </w:pPr>
-            <w:r>
-              <w:rPr>
-                <w:lang w:val="en-GB"/>
-              </w:rPr>
-              <w:t>04-03-‘19</w:t>
-            </w:r>
-          </w:p>
-        </w:tc>
-        <w:tc>
-          <w:tcPr>
-            <w:tcW w:w="1214" w:type="dxa"/>
-            <w:tcBorders>
-              <w:bottom w:val="single" w:sz="4" w:space="0" w:color="auto"/>
-            </w:tcBorders>
-            <w:shd w:val="clear" w:color="auto" w:fill="FDB1A9"/>
-          </w:tcPr>
-          <w:p>
-            <w:pPr>
-              <w:rPr>
-                <w:lang w:val="en-GB"/>
-              </w:rPr>
-            </w:pPr>
-            <w:r>
-              <w:rPr>
-                <w:lang w:val="en-GB"/>
-              </w:rPr>
-              <w:t>05-03-‘19</w:t>
-            </w:r>
-          </w:p>
-        </w:tc>
-        <w:tc>
-          <w:tcPr>
-            <w:tcW w:w="989" w:type="dxa"/>
-            <w:tcBorders>
-              <w:bottom w:val="single" w:sz="4" w:space="0" w:color="auto"/>
-            </w:tcBorders>
-            <w:shd w:val="clear" w:color="auto" w:fill="FDB1A9"/>
-          </w:tcPr>
-          <w:p>
-            <w:pPr>
-              <w:rPr>
-                <w:lang w:val="en-GB"/>
-              </w:rPr>
-            </w:pPr>
-            <w:r>
-              <w:rPr>
-                <w:lang w:val="en-GB"/>
-              </w:rPr>
-              <w:t xml:space="preserve">1 </w:t>
-            </w:r>
-            <w:proofErr w:type="spellStart"/>
-            <w:r>
-              <w:rPr>
-                <w:lang w:val="en-GB"/>
-              </w:rPr>
-              <w:t>dag</w:t>
-            </w:r>
-            <w:proofErr w:type="spellEnd"/>
-          </w:p>
-        </w:tc>
-        <w:tc>
-          <w:tcPr>
-            <w:tcW w:w="2234" w:type="dxa"/>
-            <w:tcBorders>
-              <w:bottom w:val="single" w:sz="4" w:space="0" w:color="auto"/>
-            </w:tcBorders>
-            <w:shd w:val="clear" w:color="auto" w:fill="FDB1A9"/>
-          </w:tcPr>
-          <w:p>
-            <w:pPr>
-              <w:rPr>
-                <w:lang w:val="en-GB"/>
-              </w:rPr>
-            </w:pPr>
-            <w:r>
-              <w:rPr>
-                <w:lang w:val="en-GB"/>
-              </w:rPr>
-              <w:t>Netanel Dorothea</w:t>
-            </w:r>
-            <w:r>
-              <w:rPr>
-                <w:lang w:val="en-GB"/>
-              </w:rPr>
-              <w:br/>
-              <w:t xml:space="preserve">Patrick </w:t>
-            </w:r>
-            <w:proofErr w:type="spellStart"/>
-            <w:r>
-              <w:rPr>
-                <w:lang w:val="en-GB"/>
-              </w:rPr>
-              <w:t>Devilee</w:t>
-            </w:r>
-            <w:proofErr w:type="spellEnd"/>
-          </w:p>
-          <w:p>
-            <w:pPr>
-              <w:rPr>
-                <w:lang w:val="en-GB"/>
-              </w:rPr>
-            </w:pPr>
-            <w:r>
-              <w:rPr>
-                <w:lang w:val="en-GB"/>
-              </w:rPr>
-              <w:t xml:space="preserve">Wendy </w:t>
-            </w:r>
-            <w:proofErr w:type="spellStart"/>
-            <w:r>
-              <w:rPr>
-                <w:lang w:val="en-GB"/>
-              </w:rPr>
-              <w:t>Segaar</w:t>
-            </w:r>
-            <w:proofErr w:type="spellEnd"/>
-          </w:p>
-        </w:tc>
-      </w:tr>
-      <w:tr>
-        <w:tc>
-          <w:tcPr>
-            <w:tcW w:w="3298" w:type="dxa"/>
-            <w:tcBorders>
-              <w:bottom w:val="single" w:sz="4" w:space="0" w:color="auto"/>
-            </w:tcBorders>
-            <w:shd w:val="clear" w:color="auto" w:fill="FDB1A9"/>
-          </w:tcPr>
-          <w:p>
-            <w:r>
-              <w:lastRenderedPageBreak/>
-              <w:t>Schermontwerp (Human Computer Interface) creëren:</w:t>
-            </w:r>
-          </w:p>
-        </w:tc>
-        <w:tc>
-          <w:tcPr>
-            <w:tcW w:w="1327" w:type="dxa"/>
-            <w:tcBorders>
-              <w:bottom w:val="single" w:sz="4" w:space="0" w:color="auto"/>
-            </w:tcBorders>
-            <w:shd w:val="clear" w:color="auto" w:fill="FDB1A9"/>
-          </w:tcPr>
-          <w:p>
-            <w:r>
-              <w:t>05-03-‘19</w:t>
-            </w:r>
-          </w:p>
-        </w:tc>
-        <w:tc>
-          <w:tcPr>
-            <w:tcW w:w="1214" w:type="dxa"/>
-            <w:tcBorders>
-              <w:bottom w:val="single" w:sz="4" w:space="0" w:color="auto"/>
-            </w:tcBorders>
-            <w:shd w:val="clear" w:color="auto" w:fill="FDB1A9"/>
-          </w:tcPr>
-          <w:p>
-            <w:r>
-              <w:t>10-03-‘19</w:t>
-            </w:r>
-          </w:p>
-        </w:tc>
-        <w:tc>
-          <w:tcPr>
-            <w:tcW w:w="989" w:type="dxa"/>
-            <w:tcBorders>
-              <w:bottom w:val="single" w:sz="4" w:space="0" w:color="auto"/>
-            </w:tcBorders>
-            <w:shd w:val="clear" w:color="auto" w:fill="FDB1A9"/>
-          </w:tcPr>
-          <w:p>
-            <w:r>
-              <w:t>5 dagen</w:t>
-            </w:r>
-          </w:p>
-        </w:tc>
-        <w:tc>
-          <w:tcPr>
-            <w:tcW w:w="2234" w:type="dxa"/>
-            <w:tcBorders>
-              <w:bottom w:val="single" w:sz="4" w:space="0" w:color="auto"/>
-            </w:tcBorders>
-            <w:shd w:val="clear" w:color="auto" w:fill="FDB1A9"/>
-          </w:tcPr>
-          <w:p>
-            <w:pPr>
-              <w:rPr>
-                <w:lang w:val="en-GB"/>
-              </w:rPr>
-            </w:pPr>
-            <w:r>
-              <w:rPr>
-                <w:lang w:val="en-GB"/>
-              </w:rPr>
-              <w:t>Netanel Dorothea</w:t>
-            </w:r>
-            <w:r>
-              <w:rPr>
-                <w:lang w:val="en-GB"/>
-              </w:rPr>
-              <w:br/>
-              <w:t xml:space="preserve">Patrick </w:t>
-            </w:r>
-            <w:proofErr w:type="spellStart"/>
-            <w:r>
-              <w:rPr>
-                <w:lang w:val="en-GB"/>
-              </w:rPr>
-              <w:t>Devilee</w:t>
-            </w:r>
-            <w:proofErr w:type="spellEnd"/>
-          </w:p>
-          <w:p>
-            <w:pPr>
-              <w:rPr>
-                <w:lang w:val="en-GB"/>
-              </w:rPr>
-            </w:pPr>
-            <w:r>
-              <w:rPr>
-                <w:lang w:val="en-GB"/>
-              </w:rPr>
-              <w:t xml:space="preserve">Wendy </w:t>
-            </w:r>
-            <w:proofErr w:type="spellStart"/>
-            <w:r>
-              <w:rPr>
-                <w:lang w:val="en-GB"/>
-              </w:rPr>
-              <w:t>Segaar</w:t>
-            </w:r>
-            <w:proofErr w:type="spellEnd"/>
-          </w:p>
-        </w:tc>
-      </w:tr>
-      <w:tr>
-        <w:tc>
-          <w:tcPr>
-            <w:tcW w:w="3298" w:type="dxa"/>
-            <w:tcBorders>
-              <w:bottom w:val="single" w:sz="4" w:space="0" w:color="auto"/>
-            </w:tcBorders>
-            <w:shd w:val="clear" w:color="auto" w:fill="FDB1A9"/>
-          </w:tcPr>
-          <w:p>
-            <w:r>
-              <w:t>Functioneel ontwerp samenvoegen</w:t>
-            </w:r>
-          </w:p>
-        </w:tc>
-        <w:tc>
-          <w:tcPr>
-            <w:tcW w:w="1327" w:type="dxa"/>
-            <w:tcBorders>
-              <w:bottom w:val="single" w:sz="4" w:space="0" w:color="auto"/>
-            </w:tcBorders>
-            <w:shd w:val="clear" w:color="auto" w:fill="FDB1A9"/>
-          </w:tcPr>
-          <w:p>
-            <w:r>
-              <w:t>11-03-‘19</w:t>
-            </w:r>
-          </w:p>
-        </w:tc>
-        <w:tc>
-          <w:tcPr>
-            <w:tcW w:w="1214" w:type="dxa"/>
-            <w:tcBorders>
-              <w:bottom w:val="single" w:sz="4" w:space="0" w:color="auto"/>
-            </w:tcBorders>
-            <w:shd w:val="clear" w:color="auto" w:fill="FDB1A9"/>
-          </w:tcPr>
-          <w:p/>
-        </w:tc>
-        <w:tc>
-          <w:tcPr>
-            <w:tcW w:w="989" w:type="dxa"/>
-            <w:tcBorders>
-              <w:bottom w:val="single" w:sz="4" w:space="0" w:color="auto"/>
-            </w:tcBorders>
-            <w:shd w:val="clear" w:color="auto" w:fill="FDB1A9"/>
-          </w:tcPr>
-          <w:p>
-            <w:r>
-              <w:t>30 min</w:t>
-            </w:r>
-          </w:p>
-        </w:tc>
-        <w:tc>
-          <w:tcPr>
-            <w:tcW w:w="2234" w:type="dxa"/>
-            <w:tcBorders>
-              <w:bottom w:val="single" w:sz="4" w:space="0" w:color="auto"/>
-            </w:tcBorders>
-            <w:shd w:val="clear" w:color="auto" w:fill="FDB1A9"/>
-          </w:tcPr>
-          <w:p>
-            <w:pPr>
-              <w:rPr>
-                <w:lang w:val="en-GB"/>
-              </w:rPr>
-            </w:pPr>
-            <w:r>
-              <w:rPr>
-                <w:lang w:val="en-GB"/>
-              </w:rPr>
-              <w:t>Netanel Dorothea</w:t>
-            </w:r>
-            <w:r>
-              <w:rPr>
-                <w:lang w:val="en-GB"/>
-              </w:rPr>
-              <w:br/>
-              <w:t xml:space="preserve">Patrick </w:t>
-            </w:r>
-            <w:proofErr w:type="spellStart"/>
-            <w:r>
-              <w:rPr>
-                <w:lang w:val="en-GB"/>
-              </w:rPr>
-              <w:t>Devilee</w:t>
-            </w:r>
-            <w:proofErr w:type="spellEnd"/>
-          </w:p>
-          <w:p>
-            <w:pPr>
-              <w:rPr>
-                <w:lang w:val="en-GB"/>
-              </w:rPr>
-            </w:pPr>
-            <w:r>
-              <w:rPr>
-                <w:lang w:val="en-GB"/>
-              </w:rPr>
-              <w:t xml:space="preserve">Wendy </w:t>
-            </w:r>
-            <w:proofErr w:type="spellStart"/>
-            <w:r>
-              <w:rPr>
-                <w:lang w:val="en-GB"/>
-              </w:rPr>
-              <w:t>Segaar</w:t>
-            </w:r>
-            <w:proofErr w:type="spellEnd"/>
-          </w:p>
-        </w:tc>
-      </w:tr>
-      <w:tr>
         <w:trPr>
           <w:trHeight w:val="453"/>
         </w:trPr>
@@ -3994,9 +3379,6 @@
                 <w:tab w:val="right" w:pos="2331"/>
               </w:tabs>
             </w:pPr>
-            <w:r>
-              <w:t>6 dagen</w:t>
-            </w:r>
           </w:p>
         </w:tc>
         <w:tc>
@@ -4058,388 +3440,6 @@
               <w:t>Segaar</w:t>
             </w:r>
             <w:proofErr w:type="spellEnd"/>
-          </w:p>
-        </w:tc>
-      </w:tr>
-      <w:tr>
-        <w:trPr>
-          <w:trHeight w:val="453"/>
-        </w:trPr>
-        <w:tc>
-          <w:tcPr>
-            <w:tcW w:w="3298" w:type="dxa"/>
-            <w:shd w:val="clear" w:color="auto" w:fill="E2EFD9" w:themeFill="accent6" w:themeFillTint="33"/>
-          </w:tcPr>
-          <w:p>
-            <w:pPr>
-              <w:tabs>
-                <w:tab w:val="right" w:pos="2331"/>
-              </w:tabs>
-            </w:pPr>
-            <w:r>
-              <w:t>Klassendiagrammen</w:t>
-            </w:r>
-          </w:p>
-        </w:tc>
-        <w:tc>
-          <w:tcPr>
-            <w:tcW w:w="1327" w:type="dxa"/>
-            <w:shd w:val="clear" w:color="auto" w:fill="E2EFD9" w:themeFill="accent6" w:themeFillTint="33"/>
-          </w:tcPr>
-          <w:p>
-            <w:pPr>
-              <w:tabs>
-                <w:tab w:val="right" w:pos="2331"/>
-              </w:tabs>
-            </w:pPr>
-            <w:r>
-              <w:t>12-03-‘19</w:t>
-            </w:r>
-          </w:p>
-        </w:tc>
-        <w:tc>
-          <w:tcPr>
-            <w:tcW w:w="1214" w:type="dxa"/>
-            <w:shd w:val="clear" w:color="auto" w:fill="E2EFD9" w:themeFill="accent6" w:themeFillTint="33"/>
-          </w:tcPr>
-          <w:p>
-            <w:pPr>
-              <w:tabs>
-                <w:tab w:val="right" w:pos="2331"/>
-              </w:tabs>
-            </w:pPr>
-            <w:r>
-              <w:t>15-03-‘19</w:t>
-            </w:r>
-          </w:p>
-        </w:tc>
-        <w:tc>
-          <w:tcPr>
-            <w:tcW w:w="989" w:type="dxa"/>
-            <w:shd w:val="clear" w:color="auto" w:fill="E2EFD9" w:themeFill="accent6" w:themeFillTint="33"/>
-          </w:tcPr>
-          <w:p>
-            <w:pPr>
-              <w:tabs>
-                <w:tab w:val="right" w:pos="2331"/>
-              </w:tabs>
-            </w:pPr>
-            <w:r>
-              <w:t>3 dagen</w:t>
-            </w:r>
-          </w:p>
-        </w:tc>
-        <w:tc>
-          <w:tcPr>
-            <w:tcW w:w="2234" w:type="dxa"/>
-            <w:shd w:val="clear" w:color="auto" w:fill="E2EFD9" w:themeFill="accent6" w:themeFillTint="33"/>
-          </w:tcPr>
-          <w:p>
-            <w:pPr>
-              <w:tabs>
-                <w:tab w:val="right" w:pos="2331"/>
-              </w:tabs>
-              <w:rPr>
-                <w:lang w:val="en-GB"/>
-              </w:rPr>
-            </w:pPr>
-            <w:r>
-              <w:rPr>
-                <w:lang w:val="en-GB"/>
-              </w:rPr>
-              <w:t>Netanel Dorothea</w:t>
-            </w:r>
-            <w:r>
-              <w:rPr>
-                <w:lang w:val="en-GB"/>
-              </w:rPr>
-              <w:br/>
-              <w:t xml:space="preserve">Patrick </w:t>
-            </w:r>
-            <w:proofErr w:type="spellStart"/>
-            <w:r>
-              <w:rPr>
-                <w:lang w:val="en-GB"/>
-              </w:rPr>
-              <w:t>Devilee</w:t>
-            </w:r>
-            <w:proofErr w:type="spellEnd"/>
-          </w:p>
-          <w:p>
-            <w:pPr>
-              <w:tabs>
-                <w:tab w:val="right" w:pos="2331"/>
-              </w:tabs>
-              <w:rPr>
-                <w:lang w:val="en-GB"/>
-              </w:rPr>
-            </w:pPr>
-            <w:r>
-              <w:rPr>
-                <w:lang w:val="en-GB"/>
-              </w:rPr>
-              <w:t xml:space="preserve">Wendy </w:t>
-            </w:r>
-            <w:proofErr w:type="spellStart"/>
-            <w:r>
-              <w:rPr>
-                <w:lang w:val="en-GB"/>
-              </w:rPr>
-              <w:t>Segaar</w:t>
-            </w:r>
-            <w:proofErr w:type="spellEnd"/>
-          </w:p>
-        </w:tc>
-      </w:tr>
-      <w:tr>
-        <w:trPr>
-          <w:trHeight w:val="453"/>
-        </w:trPr>
-        <w:tc>
-          <w:tcPr>
-            <w:tcW w:w="3298" w:type="dxa"/>
-            <w:shd w:val="clear" w:color="auto" w:fill="E2EFD9" w:themeFill="accent6" w:themeFillTint="33"/>
-          </w:tcPr>
-          <w:p>
-            <w:pPr>
-              <w:tabs>
-                <w:tab w:val="right" w:pos="2331"/>
-              </w:tabs>
-            </w:pPr>
-            <w:r>
-              <w:t>Entiteit Relatie Diagram (ERD):</w:t>
-            </w:r>
-          </w:p>
-        </w:tc>
-        <w:tc>
-          <w:tcPr>
-            <w:tcW w:w="1327" w:type="dxa"/>
-            <w:shd w:val="clear" w:color="auto" w:fill="E2EFD9" w:themeFill="accent6" w:themeFillTint="33"/>
-          </w:tcPr>
-          <w:p>
-            <w:pPr>
-              <w:tabs>
-                <w:tab w:val="right" w:pos="2331"/>
-              </w:tabs>
-            </w:pPr>
-            <w:r>
-              <w:t>15-03-‘19</w:t>
-            </w:r>
-          </w:p>
-        </w:tc>
-        <w:tc>
-          <w:tcPr>
-            <w:tcW w:w="1214" w:type="dxa"/>
-            <w:shd w:val="clear" w:color="auto" w:fill="E2EFD9" w:themeFill="accent6" w:themeFillTint="33"/>
-          </w:tcPr>
-          <w:p>
-            <w:pPr>
-              <w:tabs>
-                <w:tab w:val="right" w:pos="2331"/>
-              </w:tabs>
-            </w:pPr>
-            <w:r>
-              <w:t>18-03-‘19</w:t>
-            </w:r>
-          </w:p>
-        </w:tc>
-        <w:tc>
-          <w:tcPr>
-            <w:tcW w:w="989" w:type="dxa"/>
-            <w:shd w:val="clear" w:color="auto" w:fill="E2EFD9" w:themeFill="accent6" w:themeFillTint="33"/>
-          </w:tcPr>
-          <w:p>
-            <w:pPr>
-              <w:tabs>
-                <w:tab w:val="right" w:pos="2331"/>
-              </w:tabs>
-            </w:pPr>
-            <w:r>
-              <w:t>3 dagen</w:t>
-            </w:r>
-          </w:p>
-        </w:tc>
-        <w:tc>
-          <w:tcPr>
-            <w:tcW w:w="2234" w:type="dxa"/>
-            <w:shd w:val="clear" w:color="auto" w:fill="E2EFD9" w:themeFill="accent6" w:themeFillTint="33"/>
-          </w:tcPr>
-          <w:p>
-            <w:pPr>
-              <w:tabs>
-                <w:tab w:val="right" w:pos="2331"/>
-              </w:tabs>
-              <w:rPr>
-                <w:lang w:val="en-GB"/>
-              </w:rPr>
-            </w:pPr>
-            <w:r>
-              <w:rPr>
-                <w:lang w:val="en-GB"/>
-              </w:rPr>
-              <w:t>Netanel Dorothea</w:t>
-            </w:r>
-            <w:r>
-              <w:rPr>
-                <w:lang w:val="en-GB"/>
-              </w:rPr>
-              <w:br/>
-              <w:t xml:space="preserve">Patrick </w:t>
-            </w:r>
-            <w:proofErr w:type="spellStart"/>
-            <w:r>
-              <w:rPr>
-                <w:lang w:val="en-GB"/>
-              </w:rPr>
-              <w:t>Devilee</w:t>
-            </w:r>
-            <w:proofErr w:type="spellEnd"/>
-          </w:p>
-          <w:p>
-            <w:pPr>
-              <w:tabs>
-                <w:tab w:val="right" w:pos="2331"/>
-              </w:tabs>
-              <w:rPr>
-                <w:lang w:val="en-GB"/>
-              </w:rPr>
-            </w:pPr>
-            <w:r>
-              <w:rPr>
-                <w:lang w:val="en-GB"/>
-              </w:rPr>
-              <w:t xml:space="preserve">Wendy </w:t>
-            </w:r>
-            <w:proofErr w:type="spellStart"/>
-            <w:r>
-              <w:rPr>
-                <w:lang w:val="en-GB"/>
-              </w:rPr>
-              <w:t>Segaar</w:t>
-            </w:r>
-            <w:proofErr w:type="spellEnd"/>
-          </w:p>
-        </w:tc>
-      </w:tr>
-      <w:tr>
-        <w:trPr>
-          <w:trHeight w:val="453"/>
-        </w:trPr>
-        <w:tc>
-          <w:tcPr>
-            <w:tcW w:w="3298" w:type="dxa"/>
-            <w:shd w:val="clear" w:color="auto" w:fill="E2EFD9" w:themeFill="accent6" w:themeFillTint="33"/>
-          </w:tcPr>
-          <w:p>
-            <w:pPr>
-              <w:tabs>
-                <w:tab w:val="right" w:pos="2331"/>
-              </w:tabs>
-            </w:pPr>
-            <w:r>
-              <w:t>Technisch ontwerp samenvoegen</w:t>
-            </w:r>
-          </w:p>
-        </w:tc>
-        <w:tc>
-          <w:tcPr>
-            <w:tcW w:w="1327" w:type="dxa"/>
-            <w:shd w:val="clear" w:color="auto" w:fill="E2EFD9" w:themeFill="accent6" w:themeFillTint="33"/>
-          </w:tcPr>
-          <w:p>
-            <w:pPr>
-              <w:tabs>
-                <w:tab w:val="right" w:pos="2331"/>
-              </w:tabs>
-            </w:pPr>
-            <w:r>
-              <w:t>18-03-‘19</w:t>
-            </w:r>
-          </w:p>
-        </w:tc>
-        <w:tc>
-          <w:tcPr>
-            <w:tcW w:w="1214" w:type="dxa"/>
-            <w:shd w:val="clear" w:color="auto" w:fill="E2EFD9" w:themeFill="accent6" w:themeFillTint="33"/>
-          </w:tcPr>
-          <w:p>
-            <w:pPr>
-              <w:tabs>
-                <w:tab w:val="right" w:pos="2331"/>
-              </w:tabs>
-            </w:pPr>
-            <w:r>
-              <w:t>18-03-‘19</w:t>
-            </w:r>
-          </w:p>
-        </w:tc>
-        <w:tc>
-          <w:tcPr>
-            <w:tcW w:w="989" w:type="dxa"/>
-            <w:shd w:val="clear" w:color="auto" w:fill="E2EFD9" w:themeFill="accent6" w:themeFillTint="33"/>
-          </w:tcPr>
-          <w:p>
-            <w:pPr>
-              <w:tabs>
-                <w:tab w:val="right" w:pos="2331"/>
-              </w:tabs>
-            </w:pPr>
-            <w:r>
-              <w:t>30 min</w:t>
-            </w:r>
-          </w:p>
-        </w:tc>
-        <w:tc>
-          <w:tcPr>
-            <w:tcW w:w="2234" w:type="dxa"/>
-            <w:shd w:val="clear" w:color="auto" w:fill="E2EFD9" w:themeFill="accent6" w:themeFillTint="33"/>
-          </w:tcPr>
-          <w:p>
-            <w:pPr>
-              <w:tabs>
-                <w:tab w:val="right" w:pos="2331"/>
-              </w:tabs>
-              <w:rPr>
-                <w:lang w:val="en-GB"/>
-              </w:rPr>
-            </w:pPr>
-            <w:r>
-              <w:rPr>
-                <w:lang w:val="en-GB"/>
-              </w:rPr>
-              <w:t>Netanel Dorothea</w:t>
-            </w:r>
-            <w:r>
-              <w:rPr>
-                <w:lang w:val="en-GB"/>
-              </w:rPr>
-              <w:br/>
-              <w:t xml:space="preserve">Patrick </w:t>
-            </w:r>
-            <w:proofErr w:type="spellStart"/>
-            <w:r>
-              <w:rPr>
-                <w:lang w:val="en-GB"/>
-              </w:rPr>
-              <w:t>Devilee</w:t>
-            </w:r>
-            <w:proofErr w:type="spellEnd"/>
-          </w:p>
-          <w:p>
-            <w:pPr>
-              <w:tabs>
-                <w:tab w:val="right" w:pos="2331"/>
-              </w:tabs>
-              <w:rPr>
-                <w:lang w:val="en-GB"/>
-              </w:rPr>
-            </w:pPr>
-            <w:r>
-              <w:rPr>
-                <w:lang w:val="en-GB"/>
-              </w:rPr>
-              <w:t>Wendy Segaar</w:t>
-            </w:r>
           </w:p>
         </w:tc>
       </w:tr>
@@ -4450,6 +3450,8 @@
           <w:lang w:val="en-GB"/>
         </w:rPr>
       </w:pPr>
+      <w:bookmarkStart w:id="8" w:name="_GoBack"/>
+      <w:bookmarkEnd w:id="8"/>
     </w:p>
     <w:p>
       <w:pPr>
@@ -4556,8 +3558,16 @@
       <w:rPr>
         <w:lang w:val="en-US"/>
       </w:rPr>
-      <w:t xml:space="preserve"> Netanel</w:t>
+      <w:t xml:space="preserve"> </w:t>
     </w:r>
+    <w:proofErr w:type="spellStart"/>
+    <w:r>
+      <w:rPr>
+        <w:lang w:val="en-US"/>
+      </w:rPr>
+      <w:t>Netanel</w:t>
+    </w:r>
+    <w:proofErr w:type="spellEnd"/>
   </w:p>
 </w:ftr>
 </file>
@@ -5753,7 +4763,7 @@
 </file>
 
 <file path=customXml/itemProps1.xml><?xml version="1.0" encoding="utf-8"?>
-<ds:datastoreItem xmlns:ds="http://schemas.openxmlformats.org/officeDocument/2006/customXml" ds:itemID="{E64221FE-DA99-4C91-A897-2094B5C4F4AF}">
+<ds:datastoreItem xmlns:ds="http://schemas.openxmlformats.org/officeDocument/2006/customXml" ds:itemID="{D7A16020-B1E9-4E45-870C-0CD1D0572523}">
   <ds:schemaRefs>
     <ds:schemaRef ds:uri="http://schemas.openxmlformats.org/officeDocument/2006/bibliography"/>
   </ds:schemaRefs>

</xml_diff>